<commit_message>
Update Subcription Feature added today
</commit_message>
<xml_diff>
--- a/DOCS/Things to do in this project.docx
+++ b/DOCS/Things to do in this project.docx
@@ -167,95 +167,95 @@
           <w:lang w:val="en-GB"/>
         </w:rPr>
       </w:pPr>
-      <w:r>
-        <w:rPr>
-          <w:rFonts w:hint="eastAsia" w:ascii="SimSun" w:hAnsi="SimSun" w:eastAsia="SimSun" w:cs="SimSun"/>
-          <w:sz w:val="24"/>
-          <w:szCs w:val="24"/>
-        </w:rPr>
-        <w:t xml:space="preserve">Collect only what matters: </w:t>
-      </w:r>
-      <w:r>
-        <w:rPr>
-          <w:rStyle w:val="7"/>
-          <w:rFonts w:hint="eastAsia" w:ascii="SimSun" w:hAnsi="SimSun" w:eastAsia="SimSun" w:cs="SimSun"/>
-          <w:sz w:val="24"/>
-          <w:szCs w:val="24"/>
-        </w:rPr>
-        <w:t>name</w:t>
-      </w:r>
-      <w:r>
-        <w:rPr>
-          <w:rFonts w:hint="eastAsia" w:ascii="SimSun" w:hAnsi="SimSun" w:eastAsia="SimSun" w:cs="SimSun"/>
-          <w:sz w:val="24"/>
-          <w:szCs w:val="24"/>
-        </w:rPr>
-        <w:t xml:space="preserve">, </w:t>
-      </w:r>
-      <w:r>
-        <w:rPr>
-          <w:rStyle w:val="7"/>
-          <w:rFonts w:hint="eastAsia" w:ascii="SimSun" w:hAnsi="SimSun" w:eastAsia="SimSun" w:cs="SimSun"/>
-          <w:sz w:val="24"/>
-          <w:szCs w:val="24"/>
-        </w:rPr>
-        <w:t>email</w:t>
-      </w:r>
-      <w:r>
-        <w:rPr>
-          <w:rFonts w:hint="eastAsia" w:ascii="SimSun" w:hAnsi="SimSun" w:eastAsia="SimSun" w:cs="SimSun"/>
-          <w:sz w:val="24"/>
-          <w:szCs w:val="24"/>
-        </w:rPr>
-        <w:t xml:space="preserve">, </w:t>
-      </w:r>
-      <w:r>
-        <w:rPr>
-          <w:rStyle w:val="7"/>
-          <w:rFonts w:hint="eastAsia" w:ascii="SimSun" w:hAnsi="SimSun" w:eastAsia="SimSun" w:cs="SimSun"/>
-          <w:sz w:val="24"/>
-          <w:szCs w:val="24"/>
-        </w:rPr>
-        <w:t>phone</w:t>
-      </w:r>
-      <w:r>
-        <w:rPr>
-          <w:rStyle w:val="7"/>
-          <w:rFonts w:hint="eastAsia" w:ascii="SimSun" w:hAnsi="SimSun" w:eastAsia="SimSun" w:cs="SimSun"/>
-          <w:sz w:val="24"/>
-          <w:szCs w:val="24"/>
-          <w:lang w:val="en-GB"/>
-        </w:rPr>
-        <w:t xml:space="preserve"> or we can add more and more and we will deliver that according to client requirement we will update widget each time when we delivering this to our client and each client will have different form page.WE will goes more advance on that but make it simpler for CLient.</w:t>
-      </w:r>
-    </w:p>
-    <w:p>
-      <w:pPr>
-        <w:pStyle w:val="9"/>
-        <w:keepNext w:val="0"/>
-        <w:keepLines w:val="0"/>
-        <w:widowControl/>
-        <w:suppressLineNumbers w:val="0"/>
-        <w:rPr>
-          <w:rStyle w:val="7"/>
-          <w:rFonts w:hint="eastAsia" w:ascii="SimSun" w:hAnsi="SimSun" w:eastAsia="SimSun" w:cs="SimSun"/>
-          <w:sz w:val="24"/>
-          <w:szCs w:val="24"/>
-          <w:lang w:val="en-GB"/>
-        </w:rPr>
-      </w:pPr>
-      <w:r>
-        <w:rPr>
-          <w:rStyle w:val="7"/>
-          <w:rFonts w:hint="eastAsia" w:ascii="SimSun" w:hAnsi="SimSun" w:eastAsia="SimSun" w:cs="SimSun"/>
-          <w:sz w:val="24"/>
-          <w:szCs w:val="24"/>
-          <w:lang w:val="en-GB"/>
-        </w:rPr>
-        <w:t>EVERY INPUT field should be professionally written WIth (required , formating attribute)</w:t>
-      </w:r>
       <w:bookmarkStart w:id="0" w:name="_GoBack"/>
       <w:bookmarkEnd w:id="0"/>
+      <w:r>
+        <w:rPr>
+          <w:rFonts w:hint="eastAsia" w:ascii="SimSun" w:hAnsi="SimSun" w:eastAsia="SimSun" w:cs="SimSun"/>
+          <w:sz w:val="24"/>
+          <w:szCs w:val="24"/>
+        </w:rPr>
+        <w:t xml:space="preserve">Collect only what matters: </w:t>
+      </w:r>
+      <w:r>
+        <w:rPr>
+          <w:rStyle w:val="7"/>
+          <w:rFonts w:hint="eastAsia" w:ascii="SimSun" w:hAnsi="SimSun" w:eastAsia="SimSun" w:cs="SimSun"/>
+          <w:sz w:val="24"/>
+          <w:szCs w:val="24"/>
+        </w:rPr>
+        <w:t>name</w:t>
+      </w:r>
+      <w:r>
+        <w:rPr>
+          <w:rFonts w:hint="eastAsia" w:ascii="SimSun" w:hAnsi="SimSun" w:eastAsia="SimSun" w:cs="SimSun"/>
+          <w:sz w:val="24"/>
+          <w:szCs w:val="24"/>
+        </w:rPr>
+        <w:t xml:space="preserve">, </w:t>
+      </w:r>
+      <w:r>
+        <w:rPr>
+          <w:rStyle w:val="7"/>
+          <w:rFonts w:hint="eastAsia" w:ascii="SimSun" w:hAnsi="SimSun" w:eastAsia="SimSun" w:cs="SimSun"/>
+          <w:sz w:val="24"/>
+          <w:szCs w:val="24"/>
+        </w:rPr>
+        <w:t>email</w:t>
+      </w:r>
+      <w:r>
+        <w:rPr>
+          <w:rFonts w:hint="eastAsia" w:ascii="SimSun" w:hAnsi="SimSun" w:eastAsia="SimSun" w:cs="SimSun"/>
+          <w:sz w:val="24"/>
+          <w:szCs w:val="24"/>
+        </w:rPr>
+        <w:t xml:space="preserve">, </w:t>
+      </w:r>
+      <w:r>
+        <w:rPr>
+          <w:rStyle w:val="7"/>
+          <w:rFonts w:hint="eastAsia" w:ascii="SimSun" w:hAnsi="SimSun" w:eastAsia="SimSun" w:cs="SimSun"/>
+          <w:sz w:val="24"/>
+          <w:szCs w:val="24"/>
+        </w:rPr>
+        <w:t>phone</w:t>
+      </w:r>
+      <w:r>
+        <w:rPr>
+          <w:rStyle w:val="7"/>
+          <w:rFonts w:hint="eastAsia" w:ascii="SimSun" w:hAnsi="SimSun" w:eastAsia="SimSun" w:cs="SimSun"/>
+          <w:sz w:val="24"/>
+          <w:szCs w:val="24"/>
+          <w:lang w:val="en-GB"/>
+        </w:rPr>
+        <w:t xml:space="preserve"> or we can add more and more and we will deliver that according to client requirement we will update widget each time when we delivering this to our client and each client will have different form page.WE will goes more advance on that but make it simpler for CLient.</w:t>
+      </w:r>
+    </w:p>
+    <w:p>
+      <w:pPr>
+        <w:pStyle w:val="9"/>
+        <w:keepNext w:val="0"/>
+        <w:keepLines w:val="0"/>
+        <w:widowControl/>
+        <w:suppressLineNumbers w:val="0"/>
+        <w:rPr>
+          <w:rStyle w:val="7"/>
+          <w:rFonts w:hint="eastAsia" w:ascii="SimSun" w:hAnsi="SimSun" w:eastAsia="SimSun" w:cs="SimSun"/>
+          <w:sz w:val="24"/>
+          <w:szCs w:val="24"/>
+          <w:lang w:val="en-GB"/>
+        </w:rPr>
+      </w:pPr>
+      <w:r>
+        <w:rPr>
+          <w:rStyle w:val="7"/>
+          <w:rFonts w:hint="eastAsia" w:ascii="SimSun" w:hAnsi="SimSun" w:eastAsia="SimSun" w:cs="SimSun"/>
+          <w:sz w:val="24"/>
+          <w:szCs w:val="24"/>
+          <w:lang w:val="en-GB"/>
+        </w:rPr>
+        <w:t>EVERY INPUT field should be professionally written WIth (required , formating attribute)</w:t>
+      </w:r>
     </w:p>
     <w:p>
       <w:pPr>
@@ -392,17 +392,7 @@
           <w:szCs w:val="24"/>
           <w:lang w:val="en-GB"/>
         </w:rPr>
-        <w:t>Now the thing is how do client know  can confirm that the lead is booked they might need to proove it through crm or just accepting or decline or other option (think on this assesment)</w:t>
-      </w:r>
-      <w:r>
-        <w:rPr>
-          <w:rStyle w:val="7"/>
-          <w:rFonts w:hint="eastAsia" w:ascii="SimSun" w:hAnsi="SimSun" w:eastAsia="SimSun" w:cs="SimSun"/>
-          <w:sz w:val="24"/>
-          <w:szCs w:val="24"/>
-          <w:lang w:val="en-GB"/>
-        </w:rPr>
-        <w:t xml:space="preserve"> </w:t>
+        <w:t xml:space="preserve">Now the thing is how do client know  can confirm that the lead is booked they might need to proove it through crm or just accepting or decline or other option (think on this assesment) </w:t>
       </w:r>
     </w:p>
     <w:p>
@@ -963,17 +953,7 @@
           <w:szCs w:val="24"/>
           <w:lang w:val="en-GB"/>
         </w:rPr>
-        <w:t xml:space="preserve">The Architecture which is follow is </w:t>
-      </w:r>
-      <w:r>
-        <w:rPr>
-          <w:rStyle w:val="7"/>
-          <w:rFonts w:hint="eastAsia" w:ascii="SimSun" w:hAnsi="SimSun" w:eastAsia="SimSun" w:cs="SimSun"/>
-          <w:sz w:val="24"/>
-          <w:szCs w:val="24"/>
-          <w:lang w:val="en-GB"/>
-        </w:rPr>
-        <w:t>Frontend: React</w:t>
+        <w:t>The Architecture which is follow is Frontend: React</w:t>
       </w:r>
     </w:p>
     <w:p>
@@ -1261,35 +1241,249 @@
     </w:p>
     <w:p>
       <w:pPr>
-        <w:pStyle w:val="9"/>
-        <w:keepNext w:val="0"/>
-        <w:keepLines w:val="0"/>
-        <w:widowControl/>
-        <w:suppressLineNumbers w:val="0"/>
-        <w:rPr>
-          <w:rStyle w:val="7"/>
-          <w:rFonts w:hint="eastAsia" w:ascii="SimSun" w:hAnsi="SimSun" w:eastAsia="SimSun" w:cs="SimSun"/>
-          <w:sz w:val="24"/>
-          <w:szCs w:val="24"/>
-          <w:lang w:val="en-GB"/>
-        </w:rPr>
-      </w:pPr>
-    </w:p>
-    <w:p>
-      <w:pPr>
-        <w:pStyle w:val="9"/>
-        <w:keepNext w:val="0"/>
-        <w:keepLines w:val="0"/>
-        <w:widowControl/>
-        <w:suppressLineNumbers w:val="0"/>
-        <w:rPr>
-          <w:rStyle w:val="7"/>
-          <w:rFonts w:hint="eastAsia" w:ascii="SimSun" w:hAnsi="SimSun" w:eastAsia="SimSun" w:cs="SimSun"/>
-          <w:sz w:val="24"/>
-          <w:szCs w:val="24"/>
-          <w:lang w:val="en-GB"/>
-        </w:rPr>
-      </w:pPr>
+        <w:pStyle w:val="3"/>
+        <w:keepNext w:val="0"/>
+        <w:keepLines w:val="0"/>
+        <w:widowControl/>
+        <w:suppressLineNumbers w:val="0"/>
+      </w:pPr>
+      <w:r>
+        <w:t xml:space="preserve">3️⃣ </w:t>
+      </w:r>
+      <w:r>
+        <w:rPr>
+          <w:rStyle w:val="10"/>
+          <w:b/>
+          <w:bCs/>
+        </w:rPr>
+        <w:t>Database &amp; API Improvements</w:t>
+      </w:r>
+    </w:p>
+    <w:p>
+      <w:pPr>
+        <w:pStyle w:val="9"/>
+        <w:keepNext w:val="0"/>
+        <w:keepLines w:val="0"/>
+        <w:widowControl/>
+        <w:suppressLineNumbers w:val="0"/>
+        <w:ind w:left="720"/>
+        <w:rPr>
+          <w:rFonts w:hint="default"/>
+          <w:lang w:val="en-GB"/>
+        </w:rPr>
+      </w:pPr>
+      <w:r>
+        <w:rPr>
+          <w:rStyle w:val="10"/>
+        </w:rPr>
+        <w:t>Use foreign keys and relations</w:t>
+      </w:r>
+      <w:r>
+        <w:t xml:space="preserve">: For example, </w:t>
+      </w:r>
+      <w:r>
+        <w:rPr>
+          <w:rStyle w:val="7"/>
+        </w:rPr>
+        <w:t>User</w:t>
+      </w:r>
+      <w:r>
+        <w:t xml:space="preserve"> → </w:t>
+      </w:r>
+      <w:r>
+        <w:rPr>
+          <w:rStyle w:val="7"/>
+        </w:rPr>
+        <w:t>Client</w:t>
+      </w:r>
+      <w:r>
+        <w:t xml:space="preserve">, </w:t>
+      </w:r>
+      <w:r>
+        <w:rPr>
+          <w:rStyle w:val="7"/>
+        </w:rPr>
+        <w:t>User</w:t>
+      </w:r>
+      <w:r>
+        <w:t xml:space="preserve"> → </w:t>
+      </w:r>
+      <w:r>
+        <w:rPr>
+          <w:rStyle w:val="7"/>
+        </w:rPr>
+        <w:t>Orders</w:t>
+      </w:r>
+      <w:r>
+        <w:t>.</w:t>
+      </w:r>
+    </w:p>
+    <w:p>
+      <w:pPr>
+        <w:pStyle w:val="9"/>
+        <w:keepNext w:val="0"/>
+        <w:keepLines w:val="0"/>
+        <w:widowControl/>
+        <w:suppressLineNumbers w:val="0"/>
+        <w:ind w:left="720"/>
+      </w:pPr>
+      <w:r>
+        <w:rPr>
+          <w:rStyle w:val="10"/>
+        </w:rPr>
+        <w:t>Soft delete users</w:t>
+      </w:r>
+      <w:r>
+        <w:t>: Instead of deleting rows, mark them as inactive.</w:t>
+      </w:r>
+    </w:p>
+    <w:p>
+      <w:pPr>
+        <w:pStyle w:val="9"/>
+        <w:keepNext w:val="0"/>
+        <w:keepLines w:val="0"/>
+        <w:widowControl/>
+        <w:suppressLineNumbers w:val="0"/>
+        <w:ind w:left="720"/>
+      </w:pPr>
+      <w:r>
+        <w:rPr>
+          <w:rStyle w:val="10"/>
+        </w:rPr>
+        <w:t>Pagination &amp; filtering</w:t>
+      </w:r>
+      <w:r>
+        <w:t>: For listing users, clients, or other data.</w:t>
+      </w:r>
+    </w:p>
+    <w:p>
+      <w:pPr>
+        <w:pStyle w:val="9"/>
+        <w:keepNext w:val="0"/>
+        <w:keepLines w:val="0"/>
+        <w:widowControl/>
+        <w:suppressLineNumbers w:val="0"/>
+        <w:ind w:left="720"/>
+      </w:pPr>
+      <w:r>
+        <w:rPr>
+          <w:rStyle w:val="10"/>
+        </w:rPr>
+        <w:t>Logging</w:t>
+      </w:r>
+      <w:r>
+        <w:t>: Log API requests and errors to a file or monitoring system</w:t>
+      </w:r>
+    </w:p>
+    <w:p>
+      <w:pPr>
+        <w:pStyle w:val="9"/>
+        <w:keepNext w:val="0"/>
+        <w:keepLines w:val="0"/>
+        <w:widowControl/>
+        <w:suppressLineNumbers w:val="0"/>
+        <w:ind w:left="720"/>
+      </w:pPr>
+    </w:p>
+    <w:p>
+      <w:pPr>
+        <w:pStyle w:val="3"/>
+        <w:keepNext w:val="0"/>
+        <w:keepLines w:val="0"/>
+        <w:widowControl/>
+        <w:suppressLineNumbers w:val="0"/>
+      </w:pPr>
+      <w:r>
+        <w:t xml:space="preserve">4️⃣ </w:t>
+      </w:r>
+      <w:r>
+        <w:rPr>
+          <w:rStyle w:val="10"/>
+          <w:b/>
+          <w:bCs/>
+        </w:rPr>
+        <w:t>Front-end &amp; Dashboard Integration</w:t>
+      </w:r>
+    </w:p>
+    <w:p>
+      <w:pPr>
+        <w:pStyle w:val="9"/>
+        <w:keepNext w:val="0"/>
+        <w:keepLines w:val="0"/>
+        <w:widowControl/>
+        <w:suppressLineNumbers w:val="0"/>
+        <w:ind w:left="720"/>
+      </w:pPr>
+      <w:r>
+        <w:rPr>
+          <w:rStyle w:val="10"/>
+        </w:rPr>
+        <w:t>Protected routes in frontend</w:t>
+      </w:r>
+      <w:r>
+        <w:t>: Only logged-in users can access the dashboard.</w:t>
+      </w:r>
+    </w:p>
+    <w:p>
+      <w:pPr>
+        <w:pStyle w:val="9"/>
+        <w:keepNext w:val="0"/>
+        <w:keepLines w:val="0"/>
+        <w:widowControl/>
+        <w:suppressLineNumbers w:val="0"/>
+        <w:ind w:left="720"/>
+      </w:pPr>
+      <w:r>
+        <w:rPr>
+          <w:rStyle w:val="10"/>
+        </w:rPr>
+        <w:t>Dynamic dashboard</w:t>
+      </w:r>
+      <w:r>
+        <w:t>: Show user-specific info (like profile, tasks, notifications).</w:t>
+      </w:r>
+    </w:p>
+    <w:p>
+      <w:pPr>
+        <w:pStyle w:val="9"/>
+        <w:keepNext w:val="0"/>
+        <w:keepLines w:val="0"/>
+        <w:widowControl/>
+        <w:suppressLineNumbers w:val="0"/>
+        <w:ind w:left="720"/>
+      </w:pPr>
+      <w:r>
+        <w:rPr>
+          <w:rStyle w:val="10"/>
+        </w:rPr>
+        <w:t>Form validation &amp; error handling</w:t>
+      </w:r>
+      <w:r>
+        <w:t>: Validate input before sending API requests.</w:t>
+      </w:r>
+    </w:p>
+    <w:p>
+      <w:pPr>
+        <w:pStyle w:val="9"/>
+        <w:keepNext w:val="0"/>
+        <w:keepLines w:val="0"/>
+        <w:widowControl/>
+        <w:suppressLineNumbers w:val="0"/>
+        <w:ind w:left="720"/>
+        <w:rPr>
+          <w:rFonts w:hint="default"/>
+          <w:lang w:val="en-GB"/>
+        </w:rPr>
+      </w:pPr>
+      <w:r>
+        <w:rPr>
+          <w:rStyle w:val="10"/>
+        </w:rPr>
+        <w:t>Interactive UI</w:t>
+      </w:r>
+      <w:r>
+        <w:t>: Loading spinners, toast messages for success/error.</w:t>
+      </w:r>
     </w:p>
     <w:sectPr>
       <w:pgSz w:w="11906" w:h="16838"/>
@@ -1377,7 +1571,7 @@
     <w:lsdException w:qFormat="1" w:unhideWhenUsed="0" w:uiPriority="0" w:semiHidden="0" w:name="Title"/>
     <w:lsdException w:unhideWhenUsed="0" w:uiPriority="0" w:semiHidden="0" w:name="Closing"/>
     <w:lsdException w:unhideWhenUsed="0" w:uiPriority="0" w:semiHidden="0" w:name="Signature"/>
-    <w:lsdException w:unhideWhenUsed="0" w:uiPriority="0" w:name="Default Paragraph Font"/>
+    <w:lsdException w:qFormat="1" w:unhideWhenUsed="0" w:uiPriority="0" w:name="Default Paragraph Font"/>
     <w:lsdException w:unhideWhenUsed="0" w:uiPriority="0" w:semiHidden="0" w:name="Body Text"/>
     <w:lsdException w:unhideWhenUsed="0" w:uiPriority="0" w:semiHidden="0" w:name="Body Text Indent"/>
     <w:lsdException w:unhideWhenUsed="0" w:uiPriority="0" w:semiHidden="0" w:name="List Continue"/>
@@ -1634,6 +1828,7 @@
   <w:style w:type="character" w:default="1" w:styleId="5">
     <w:name w:val="Default Paragraph Font"/>
     <w:semiHidden/>
+    <w:qFormat/>
     <w:uiPriority w:val="0"/>
   </w:style>
   <w:style w:type="table" w:default="1" w:styleId="6">

</xml_diff>